<commit_message>
minor changes to the SF and DC
</commit_message>
<xml_diff>
--- a/doc/Petits Pains – SF.docx
+++ b/doc/Petits Pains – SF.docx
@@ -2748,13 +2748,8 @@
       </w:pPr>
       <w:bookmarkStart w:id="5" w:name="_Ref496547006"/>
       <w:bookmarkStart w:id="6" w:name="_Toc496563708"/>
-      <w:proofErr w:type="gramStart"/>
-      <w:r>
-        <w:t>petitspains</w:t>
-      </w:r>
-      <w:proofErr w:type="gramEnd"/>
-      <w:r>
-        <w:t>.config</w:t>
+      <w:r>
+        <w:t>petitspains.config</w:t>
       </w:r>
       <w:bookmarkEnd w:id="5"/>
       <w:bookmarkEnd w:id="6"/>
@@ -3492,14 +3487,27 @@
       <w:r>
         <w:t xml:space="preserve">page </w:t>
       </w:r>
-      <w:fldSimple w:instr=" SEQ page \* ARABIC ">
-        <w:r>
-          <w:rPr>
-            <w:noProof/>
-          </w:rPr>
-          <w:t>1</w:t>
-        </w:r>
-      </w:fldSimple>
+      <w:r>
+        <w:fldChar w:fldCharType="begin"/>
+      </w:r>
+      <w:r>
+        <w:instrText xml:space="preserve"> SEQ page \* ARABIC </w:instrText>
+      </w:r>
+      <w:r>
+        <w:fldChar w:fldCharType="separate"/>
+      </w:r>
+      <w:r>
+        <w:rPr>
+          <w:noProof/>
+        </w:rPr>
+        <w:t>1</w:t>
+      </w:r>
+      <w:r>
+        <w:rPr>
+          <w:noProof/>
+        </w:rPr>
+        <w:fldChar w:fldCharType="end"/>
+      </w:r>
       <w:r>
         <w:t xml:space="preserve"> – page principale</w:t>
       </w:r>
@@ -3689,7 +3697,13 @@
         <w:t>Zone de texte permettant de saisir l’emplacement des fichiers</w:t>
       </w:r>
       <w:r>
-        <w:t xml:space="preserve"> défini dans </w:t>
+        <w:t xml:space="preserve"> défini</w:t>
+      </w:r>
+      <w:r>
+        <w:t>s</w:t>
+      </w:r>
+      <w:r>
+        <w:t xml:space="preserve"> dans </w:t>
       </w:r>
       <w:r>
         <w:rPr>
@@ -4476,7 +4490,15 @@
     </w:p>
     <w:p>
       <w:r>
-        <w:t>Le rapport est créé dans un nouveau mail Outlook. L’application doit donc être installée sur le poste.</w:t>
+        <w:t xml:space="preserve">Le rapport est créé dans un nouveau mail Outlook. </w:t>
+      </w:r>
+      <w:r>
+        <w:t>Outlook</w:t>
+      </w:r>
+      <w:bookmarkStart w:id="21" w:name="_GoBack"/>
+      <w:bookmarkEnd w:id="21"/>
+      <w:r>
+        <w:t xml:space="preserve"> doit donc être installée sur le poste.</w:t>
       </w:r>
     </w:p>
     <w:p>
@@ -4570,25 +4592,38 @@
         <w:pStyle w:val="Lgende"/>
         <w:jc w:val="center"/>
       </w:pPr>
-      <w:bookmarkStart w:id="21" w:name="_Toc496563730"/>
+      <w:bookmarkStart w:id="22" w:name="_Toc496563730"/>
       <w:r>
         <w:t xml:space="preserve">rapport </w:t>
       </w:r>
-      <w:fldSimple w:instr=" SEQ rapport \* ARABIC ">
-        <w:r>
-          <w:rPr>
-            <w:noProof/>
-          </w:rPr>
-          <w:t>1</w:t>
-        </w:r>
-      </w:fldSimple>
+      <w:r>
+        <w:fldChar w:fldCharType="begin"/>
+      </w:r>
+      <w:r>
+        <w:instrText xml:space="preserve"> SEQ rapport \* ARABIC </w:instrText>
+      </w:r>
+      <w:r>
+        <w:fldChar w:fldCharType="separate"/>
+      </w:r>
+      <w:r>
+        <w:rPr>
+          <w:noProof/>
+        </w:rPr>
+        <w:t>1</w:t>
+      </w:r>
+      <w:r>
+        <w:rPr>
+          <w:noProof/>
+        </w:rPr>
+        <w:fldChar w:fldCharType="end"/>
+      </w:r>
       <w:r>
         <w:t xml:space="preserve"> – </w:t>
       </w:r>
       <w:r>
         <w:t>email du rapport</w:t>
       </w:r>
-      <w:bookmarkEnd w:id="21"/>
+      <w:bookmarkEnd w:id="22"/>
     </w:p>
     <w:p>
       <w:pPr>
@@ -4729,9 +4764,9 @@
       <w:pPr>
         <w:pStyle w:val="Titre4"/>
       </w:pPr>
-      <w:bookmarkStart w:id="22" w:name="_Ref496557672"/>
-      <w:bookmarkStart w:id="23" w:name="_Ref496557709"/>
-      <w:bookmarkStart w:id="24" w:name="_Ref496557364"/>
+      <w:bookmarkStart w:id="23" w:name="_Ref496557672"/>
+      <w:bookmarkStart w:id="24" w:name="_Ref496557709"/>
+      <w:bookmarkStart w:id="25" w:name="_Ref496557364"/>
       <w:r>
         <w:t>Clic droit sur une ligne</w:t>
       </w:r>
@@ -4860,11 +4895,11 @@
       <w:r>
         <w:t xml:space="preserve">Sélection d’un </w:t>
       </w:r>
-      <w:bookmarkEnd w:id="22"/>
+      <w:bookmarkEnd w:id="23"/>
       <w:r>
         <w:t>emplacement</w:t>
       </w:r>
-      <w:bookmarkEnd w:id="23"/>
+      <w:bookmarkEnd w:id="24"/>
     </w:p>
     <w:p>
       <w:r>
@@ -4919,14 +4954,14 @@
       <w:pPr>
         <w:pStyle w:val="Titre2"/>
       </w:pPr>
-      <w:bookmarkStart w:id="25" w:name="_Ref496557652"/>
-      <w:bookmarkStart w:id="26" w:name="_Toc496563716"/>
+      <w:bookmarkStart w:id="26" w:name="_Ref496557652"/>
+      <w:bookmarkStart w:id="27" w:name="_Toc496563716"/>
       <w:r>
         <w:t>Page principale, détail d’un emplacement</w:t>
       </w:r>
-      <w:bookmarkEnd w:id="24"/>
       <w:bookmarkEnd w:id="25"/>
       <w:bookmarkEnd w:id="26"/>
+      <w:bookmarkEnd w:id="27"/>
     </w:p>
     <w:p>
       <w:r>
@@ -4989,22 +5024,35 @@
         <w:pStyle w:val="Lgende"/>
         <w:jc w:val="center"/>
       </w:pPr>
-      <w:bookmarkStart w:id="27" w:name="_Toc496563726"/>
+      <w:bookmarkStart w:id="28" w:name="_Toc496563726"/>
       <w:r>
         <w:t xml:space="preserve">page </w:t>
       </w:r>
-      <w:fldSimple w:instr=" SEQ page \* ARABIC ">
-        <w:r>
-          <w:rPr>
-            <w:noProof/>
-          </w:rPr>
-          <w:t>2</w:t>
-        </w:r>
-      </w:fldSimple>
+      <w:r>
+        <w:fldChar w:fldCharType="begin"/>
+      </w:r>
+      <w:r>
+        <w:instrText xml:space="preserve"> SEQ page \* ARABIC </w:instrText>
+      </w:r>
+      <w:r>
+        <w:fldChar w:fldCharType="separate"/>
+      </w:r>
+      <w:r>
+        <w:rPr>
+          <w:noProof/>
+        </w:rPr>
+        <w:t>2</w:t>
+      </w:r>
+      <w:r>
+        <w:rPr>
+          <w:noProof/>
+        </w:rPr>
+        <w:fldChar w:fldCharType="end"/>
+      </w:r>
       <w:r>
         <w:t xml:space="preserve"> – détails d'un emplacement</w:t>
       </w:r>
-      <w:bookmarkEnd w:id="27"/>
+      <w:bookmarkEnd w:id="28"/>
     </w:p>
     <w:p>
       <w:r>
@@ -5015,14 +5063,12 @@
       <w:pPr>
         <w:pStyle w:val="Titre3"/>
       </w:pPr>
-      <w:bookmarkStart w:id="28" w:name="_Toc496563717"/>
-      <w:bookmarkStart w:id="29" w:name="_GoBack"/>
-      <w:bookmarkEnd w:id="29"/>
+      <w:bookmarkStart w:id="29" w:name="_Toc496563717"/>
       <w:r>
         <w:lastRenderedPageBreak/>
         <w:t>Outputs</w:t>
       </w:r>
-      <w:bookmarkEnd w:id="28"/>
+      <w:bookmarkEnd w:id="29"/>
     </w:p>
     <w:p>
       <w:r>
@@ -5037,13 +5083,8 @@
           <w:numId w:val="18"/>
         </w:numPr>
       </w:pPr>
-      <w:proofErr w:type="gramStart"/>
-      <w:r>
-        <w:t>prénom</w:t>
-      </w:r>
-      <w:proofErr w:type="gramEnd"/>
-      <w:r>
-        <w:t xml:space="preserve"> et </w:t>
+      <w:r>
+        <w:t xml:space="preserve">prénom et </w:t>
       </w:r>
       <w:r>
         <w:t>nom de la personne possédant l’emplacement ;</w:t>
@@ -5057,13 +5098,8 @@
           <w:numId w:val="18"/>
         </w:numPr>
       </w:pPr>
-      <w:proofErr w:type="gramStart"/>
-      <w:r>
-        <w:t>statut</w:t>
-      </w:r>
-      <w:proofErr w:type="gramEnd"/>
-      <w:r>
-        <w:t xml:space="preserve"> de l’emplacement</w:t>
+      <w:r>
+        <w:t>statut de l’emplacement</w:t>
       </w:r>
       <w:r>
         <w:t> :</w:t>
@@ -5077,13 +5113,8 @@
           <w:numId w:val="18"/>
         </w:numPr>
       </w:pPr>
-      <w:proofErr w:type="gramStart"/>
-      <w:r>
-        <w:t>si</w:t>
-      </w:r>
-      <w:proofErr w:type="gramEnd"/>
-      <w:r>
-        <w:t xml:space="preserve"> l’emplacement n’a pas de pénalité :</w:t>
+      <w:r>
+        <w:t>si l’emplacement n’a pas de pénalité :</w:t>
       </w:r>
     </w:p>
     <w:p>
@@ -5106,13 +5137,8 @@
           <w:numId w:val="18"/>
         </w:numPr>
       </w:pPr>
-      <w:proofErr w:type="gramStart"/>
-      <w:r>
-        <w:t>si</w:t>
-      </w:r>
-      <w:proofErr w:type="gramEnd"/>
-      <w:r>
-        <w:t xml:space="preserve"> l’emplacement possède une pénalité :</w:t>
+      <w:r>
+        <w:t>si l’emplacement possède une pénalité :</w:t>
       </w:r>
     </w:p>
     <w:p>
@@ -5135,13 +5161,8 @@
           <w:numId w:val="18"/>
         </w:numPr>
       </w:pPr>
-      <w:proofErr w:type="gramStart"/>
-      <w:r>
-        <w:t>si</w:t>
-      </w:r>
-      <w:proofErr w:type="gramEnd"/>
-      <w:r>
-        <w:t xml:space="preserve"> l’emplacement est désactivé :</w:t>
+      <w:r>
+        <w:t>si l’emplacement est désactivé :</w:t>
       </w:r>
     </w:p>
     <w:p>
@@ -5344,22 +5365,30 @@
         <w:jc w:val="center"/>
       </w:pPr>
       <w:bookmarkStart w:id="33" w:name="_Toc496563727"/>
-      <w:proofErr w:type="gramStart"/>
-      <w:r>
-        <w:t>page</w:t>
-      </w:r>
-      <w:proofErr w:type="gramEnd"/>
-      <w:r>
-        <w:t xml:space="preserve"> </w:t>
-      </w:r>
-      <w:fldSimple w:instr=" SEQ page \* ARABIC ">
-        <w:r>
-          <w:rPr>
-            <w:noProof/>
-          </w:rPr>
-          <w:t>3</w:t>
-        </w:r>
-      </w:fldSimple>
+      <w:r>
+        <w:t xml:space="preserve">page </w:t>
+      </w:r>
+      <w:r>
+        <w:fldChar w:fldCharType="begin"/>
+      </w:r>
+      <w:r>
+        <w:instrText xml:space="preserve"> SEQ page \* ARABIC </w:instrText>
+      </w:r>
+      <w:r>
+        <w:fldChar w:fldCharType="separate"/>
+      </w:r>
+      <w:r>
+        <w:rPr>
+          <w:noProof/>
+        </w:rPr>
+        <w:t>3</w:t>
+      </w:r>
+      <w:r>
+        <w:rPr>
+          <w:noProof/>
+        </w:rPr>
+        <w:fldChar w:fldCharType="end"/>
+      </w:r>
       <w:r>
         <w:t xml:space="preserve"> – page d’ajout de personne</w:t>
       </w:r>
@@ -5657,22 +5686,30 @@
         <w:jc w:val="center"/>
       </w:pPr>
       <w:bookmarkStart w:id="38" w:name="_Toc496563728"/>
-      <w:proofErr w:type="gramStart"/>
-      <w:r>
-        <w:t>page</w:t>
-      </w:r>
-      <w:proofErr w:type="gramEnd"/>
-      <w:r>
-        <w:t xml:space="preserve"> </w:t>
-      </w:r>
-      <w:fldSimple w:instr=" SEQ page \* ARABIC ">
-        <w:r>
-          <w:rPr>
-            <w:noProof/>
-          </w:rPr>
-          <w:t>4</w:t>
-        </w:r>
-      </w:fldSimple>
+      <w:r>
+        <w:t xml:space="preserve">page </w:t>
+      </w:r>
+      <w:r>
+        <w:fldChar w:fldCharType="begin"/>
+      </w:r>
+      <w:r>
+        <w:instrText xml:space="preserve"> SEQ page \* ARABIC </w:instrText>
+      </w:r>
+      <w:r>
+        <w:fldChar w:fldCharType="separate"/>
+      </w:r>
+      <w:r>
+        <w:rPr>
+          <w:noProof/>
+        </w:rPr>
+        <w:t>4</w:t>
+      </w:r>
+      <w:r>
+        <w:rPr>
+          <w:noProof/>
+        </w:rPr>
+        <w:fldChar w:fldCharType="end"/>
+      </w:r>
       <w:r>
         <w:t xml:space="preserve"> – page de modification de personne</w:t>
       </w:r>
@@ -5772,22 +5809,30 @@
         <w:jc w:val="center"/>
       </w:pPr>
       <w:bookmarkStart w:id="41" w:name="_Toc496563729"/>
-      <w:proofErr w:type="gramStart"/>
-      <w:r>
-        <w:t>page</w:t>
-      </w:r>
-      <w:proofErr w:type="gramEnd"/>
-      <w:r>
-        <w:t xml:space="preserve"> </w:t>
-      </w:r>
-      <w:fldSimple w:instr=" SEQ page \* ARABIC ">
-        <w:r>
-          <w:rPr>
-            <w:noProof/>
-          </w:rPr>
-          <w:t>5</w:t>
-        </w:r>
-      </w:fldSimple>
+      <w:r>
+        <w:t xml:space="preserve">page </w:t>
+      </w:r>
+      <w:r>
+        <w:fldChar w:fldCharType="begin"/>
+      </w:r>
+      <w:r>
+        <w:instrText xml:space="preserve"> SEQ page \* ARABIC </w:instrText>
+      </w:r>
+      <w:r>
+        <w:fldChar w:fldCharType="separate"/>
+      </w:r>
+      <w:r>
+        <w:rPr>
+          <w:noProof/>
+        </w:rPr>
+        <w:t>5</w:t>
+      </w:r>
+      <w:r>
+        <w:rPr>
+          <w:noProof/>
+        </w:rPr>
+        <w:fldChar w:fldCharType="end"/>
+      </w:r>
       <w:r>
         <w:t xml:space="preserve"> – page de confirmation de suppression</w:t>
       </w:r>
@@ -8650,6 +8695,7 @@
   <w:rsids>
     <w:rsidRoot w:val="001841B8"/>
     <w:rsid w:val="001841B8"/>
+    <w:rsid w:val="00B6167B"/>
     <w:rsid w:val="00BA23B3"/>
     <w:rsid w:val="00FF10B5"/>
   </w:rsids>
@@ -9440,7 +9486,7 @@
 </file>
 
 <file path=customXml/itemProps2.xml><?xml version="1.0" encoding="utf-8"?>
-<ds:datastoreItem xmlns:ds="http://schemas.openxmlformats.org/officeDocument/2006/customXml" ds:itemID="{4818386C-B292-4C9B-AF11-3C4E8FB8FB8F}">
+<ds:datastoreItem xmlns:ds="http://schemas.openxmlformats.org/officeDocument/2006/customXml" ds:itemID="{CFA0F1D1-CA1B-439B-90D6-CFF3A77A072B}">
   <ds:schemaRefs>
     <ds:schemaRef ds:uri="http://schemas.openxmlformats.org/officeDocument/2006/bibliography"/>
   </ds:schemaRefs>

</xml_diff>